<commit_message>
Corregida e finalizadas aula 123 e 132
Ainda falta corrigir erro de UTF-8 e alguns problemas na hora de adicionar itens no carrinho
</commit_message>
<xml_diff>
--- a/Anotações.docx
+++ b/Anotações.docx
@@ -100,26 +100,1118 @@
         <w:rPr>
           <w:lang w:val="pt-BR"/>
         </w:rPr>
-        <w:t>Só consigo calcular o frete de duas unidades de cada produto.</w:t>
-      </w:r>
-    </w:p>
-    <w:p>
-      <w:pPr>
-        <w:pStyle w:val="NoSpacing"/>
+        <w:t>A</w:t>
+      </w:r>
+      <w:r>
+        <w:rPr>
+          <w:lang w:val="pt-BR"/>
+        </w:rPr>
+        <w:t xml:space="preserve"> </w:t>
+      </w:r>
+      <w:r>
+        <w:rPr>
+          <w:lang w:val="pt-BR"/>
+        </w:rPr>
+        <w:t xml:space="preserve">quantidade de produtos para calcular o frete é limitada </w:t>
+      </w:r>
+      <w:r>
+        <w:rPr>
+          <w:lang w:val="pt-BR"/>
+        </w:rPr>
+        <w:t>5</w:t>
+      </w:r>
+      <w:r>
+        <w:rPr>
+          <w:lang w:val="pt-BR"/>
+        </w:rPr>
+        <w:t xml:space="preserve"> no </w:t>
+      </w:r>
+      <w:proofErr w:type="spellStart"/>
+      <w:r>
+        <w:rPr>
+          <w:lang w:val="pt-BR"/>
+        </w:rPr>
+        <w:t>desk</w:t>
+      </w:r>
+      <w:proofErr w:type="spellEnd"/>
+      <w:r>
+        <w:rPr>
+          <w:lang w:val="pt-BR"/>
+        </w:rPr>
+        <w:t xml:space="preserve"> e 2 no note</w:t>
+      </w:r>
+    </w:p>
+    <w:p>
+      <w:pPr>
+        <w:pStyle w:val="NoSpacing"/>
+        <w:jc w:val="both"/>
+        <w:rPr>
+          <w:lang w:val="pt-BR"/>
+        </w:rPr>
+      </w:pPr>
+    </w:p>
+    <w:p>
+      <w:pPr>
+        <w:pStyle w:val="NoSpacing"/>
+        <w:jc w:val="both"/>
+        <w:rPr>
+          <w:lang w:val="pt-BR"/>
+        </w:rPr>
+      </w:pPr>
+      <w:r>
+        <w:rPr>
+          <w:lang w:val="pt-BR"/>
+        </w:rPr>
+        <w:t>Função que não tem na aula, mas tem nas perguntas</w:t>
+      </w:r>
+    </w:p>
+    <w:p>
+      <w:pPr>
+        <w:pStyle w:val="NoSpacing"/>
+        <w:jc w:val="both"/>
+        <w:rPr>
+          <w:lang w:val="pt-BR"/>
+        </w:rPr>
+      </w:pPr>
+    </w:p>
+    <w:p>
+      <w:pPr>
+        <w:pStyle w:val="NoSpacing"/>
+        <w:jc w:val="both"/>
+        <w:rPr>
+          <w:lang w:val="pt-BR"/>
+        </w:rPr>
+      </w:pPr>
+      <w:r>
+        <w:rPr>
+          <w:lang w:val="pt-BR"/>
+        </w:rPr>
+        <w:t>Funções de controle de acesso de sessões – login e logout -&gt; quando um usuário sair, não deixar rastros (carrinho com produtos)</w:t>
+      </w:r>
+    </w:p>
+    <w:p>
+      <w:pPr>
+        <w:pStyle w:val="NoSpacing"/>
+        <w:jc w:val="both"/>
+        <w:rPr>
+          <w:lang w:val="pt-BR"/>
+        </w:rPr>
+      </w:pPr>
+    </w:p>
+    <w:p>
+      <w:pPr>
+        <w:pStyle w:val="NoSpacing"/>
+        <w:jc w:val="both"/>
+        <w:rPr>
+          <w:lang w:val="pt-BR"/>
+        </w:rPr>
+      </w:pPr>
+      <w:proofErr w:type="spellStart"/>
+      <w:r>
+        <w:rPr>
+          <w:lang w:val="pt-BR"/>
+        </w:rPr>
+        <w:t>Cart.php</w:t>
+      </w:r>
+      <w:proofErr w:type="spellEnd"/>
+    </w:p>
+    <w:p>
+      <w:pPr>
+        <w:pStyle w:val="l0"/>
         <w:numPr>
           <w:ilvl w:val="0"/>
-          <w:numId w:val="1"/>
+          <w:numId w:val="2"/>
         </w:numPr>
-        <w:jc w:val="both"/>
-        <w:rPr>
-          <w:lang w:val="pt-BR"/>
-        </w:rPr>
-      </w:pPr>
-      <w:r>
-        <w:rPr>
-          <w:lang w:val="pt-BR"/>
-        </w:rPr>
-        <w:t xml:space="preserve">Só dá pra calcular frete </w:t>
+        <w:rPr>
+          <w:rFonts w:ascii="Consolas" w:hAnsi="Consolas"/>
+          <w:color w:val="505763"/>
+          <w:sz w:val="18"/>
+          <w:szCs w:val="18"/>
+        </w:rPr>
+      </w:pPr>
+      <w:proofErr w:type="spellStart"/>
+      <w:r>
+        <w:rPr>
+          <w:rStyle w:val="kwd"/>
+          <w:rFonts w:ascii="Consolas" w:hAnsi="Consolas"/>
+          <w:color w:val="B35A1B"/>
+          <w:sz w:val="18"/>
+          <w:szCs w:val="18"/>
+        </w:rPr>
+        <w:t>public</w:t>
+      </w:r>
+      <w:proofErr w:type="spellEnd"/>
+      <w:r>
+        <w:rPr>
+          <w:rStyle w:val="pln"/>
+          <w:rFonts w:ascii="Consolas" w:hAnsi="Consolas"/>
+          <w:color w:val="29303B"/>
+          <w:sz w:val="18"/>
+          <w:szCs w:val="18"/>
+        </w:rPr>
+        <w:t xml:space="preserve"> </w:t>
+      </w:r>
+      <w:proofErr w:type="spellStart"/>
+      <w:r>
+        <w:rPr>
+          <w:rStyle w:val="kwd"/>
+          <w:rFonts w:ascii="Consolas" w:hAnsi="Consolas"/>
+          <w:color w:val="B35A1B"/>
+          <w:sz w:val="18"/>
+          <w:szCs w:val="18"/>
+        </w:rPr>
+        <w:t>static</w:t>
+      </w:r>
+      <w:proofErr w:type="spellEnd"/>
+      <w:r>
+        <w:rPr>
+          <w:rStyle w:val="pln"/>
+          <w:rFonts w:ascii="Consolas" w:hAnsi="Consolas"/>
+          <w:color w:val="29303B"/>
+          <w:sz w:val="18"/>
+          <w:szCs w:val="18"/>
+        </w:rPr>
+        <w:t xml:space="preserve"> </w:t>
+      </w:r>
+      <w:proofErr w:type="spellStart"/>
+      <w:r>
+        <w:rPr>
+          <w:rStyle w:val="kwd"/>
+          <w:rFonts w:ascii="Consolas" w:hAnsi="Consolas"/>
+          <w:color w:val="B35A1B"/>
+          <w:sz w:val="18"/>
+          <w:szCs w:val="18"/>
+        </w:rPr>
+        <w:t>function</w:t>
+      </w:r>
+      <w:proofErr w:type="spellEnd"/>
+      <w:r>
+        <w:rPr>
+          <w:rStyle w:val="pln"/>
+          <w:rFonts w:ascii="Consolas" w:hAnsi="Consolas"/>
+          <w:color w:val="29303B"/>
+          <w:sz w:val="18"/>
+          <w:szCs w:val="18"/>
+        </w:rPr>
+        <w:t xml:space="preserve"> </w:t>
+      </w:r>
+      <w:proofErr w:type="spellStart"/>
+      <w:proofErr w:type="gramStart"/>
+      <w:r>
+        <w:rPr>
+          <w:rStyle w:val="pln"/>
+          <w:rFonts w:ascii="Consolas" w:hAnsi="Consolas"/>
+          <w:color w:val="29303B"/>
+          <w:sz w:val="18"/>
+          <w:szCs w:val="18"/>
+        </w:rPr>
+        <w:t>removeFromSession</w:t>
+      </w:r>
+      <w:proofErr w:type="spellEnd"/>
+      <w:r>
+        <w:rPr>
+          <w:rStyle w:val="pun"/>
+          <w:rFonts w:ascii="Consolas" w:hAnsi="Consolas"/>
+          <w:color w:val="29303B"/>
+          <w:sz w:val="18"/>
+          <w:szCs w:val="18"/>
+        </w:rPr>
+        <w:t>(</w:t>
+      </w:r>
+      <w:proofErr w:type="gramEnd"/>
+      <w:r>
+        <w:rPr>
+          <w:rStyle w:val="pun"/>
+          <w:rFonts w:ascii="Consolas" w:hAnsi="Consolas"/>
+          <w:color w:val="29303B"/>
+          <w:sz w:val="18"/>
+          <w:szCs w:val="18"/>
+        </w:rPr>
+        <w:t>){</w:t>
+      </w:r>
+    </w:p>
+    <w:p>
+      <w:pPr>
+        <w:pStyle w:val="l1"/>
+        <w:numPr>
+          <w:ilvl w:val="0"/>
+          <w:numId w:val="2"/>
+        </w:numPr>
+        <w:rPr>
+          <w:rFonts w:ascii="Consolas" w:hAnsi="Consolas"/>
+          <w:color w:val="505763"/>
+          <w:sz w:val="18"/>
+          <w:szCs w:val="18"/>
+        </w:rPr>
+      </w:pPr>
+      <w:r>
+        <w:rPr>
+          <w:rStyle w:val="pln"/>
+          <w:rFonts w:ascii="Consolas" w:hAnsi="Consolas"/>
+          <w:color w:val="29303B"/>
+          <w:sz w:val="18"/>
+          <w:szCs w:val="18"/>
+        </w:rPr>
+        <w:t xml:space="preserve">    $_</w:t>
+      </w:r>
+      <w:proofErr w:type="gramStart"/>
+      <w:r>
+        <w:rPr>
+          <w:rStyle w:val="pln"/>
+          <w:rFonts w:ascii="Consolas" w:hAnsi="Consolas"/>
+          <w:color w:val="29303B"/>
+          <w:sz w:val="18"/>
+          <w:szCs w:val="18"/>
+        </w:rPr>
+        <w:t>SESSION</w:t>
+      </w:r>
+      <w:r>
+        <w:rPr>
+          <w:rStyle w:val="pun"/>
+          <w:rFonts w:ascii="Consolas" w:hAnsi="Consolas"/>
+          <w:color w:val="29303B"/>
+          <w:sz w:val="18"/>
+          <w:szCs w:val="18"/>
+        </w:rPr>
+        <w:t>[</w:t>
+      </w:r>
+      <w:proofErr w:type="spellStart"/>
+      <w:proofErr w:type="gramEnd"/>
+      <w:r>
+        <w:rPr>
+          <w:rStyle w:val="typ"/>
+          <w:rFonts w:ascii="Consolas" w:hAnsi="Consolas"/>
+          <w:color w:val="29303B"/>
+          <w:sz w:val="18"/>
+          <w:szCs w:val="18"/>
+        </w:rPr>
+        <w:t>Cart</w:t>
+      </w:r>
+      <w:proofErr w:type="spellEnd"/>
+      <w:r>
+        <w:rPr>
+          <w:rStyle w:val="pun"/>
+          <w:rFonts w:ascii="Consolas" w:hAnsi="Consolas"/>
+          <w:color w:val="29303B"/>
+          <w:sz w:val="18"/>
+          <w:szCs w:val="18"/>
+        </w:rPr>
+        <w:t>::</w:t>
+      </w:r>
+      <w:r>
+        <w:rPr>
+          <w:rStyle w:val="pln"/>
+          <w:rFonts w:ascii="Consolas" w:hAnsi="Consolas"/>
+          <w:color w:val="29303B"/>
+          <w:sz w:val="18"/>
+          <w:szCs w:val="18"/>
+        </w:rPr>
+        <w:t>SESSION</w:t>
+      </w:r>
+      <w:r>
+        <w:rPr>
+          <w:rStyle w:val="pun"/>
+          <w:rFonts w:ascii="Consolas" w:hAnsi="Consolas"/>
+          <w:color w:val="29303B"/>
+          <w:sz w:val="18"/>
+          <w:szCs w:val="18"/>
+        </w:rPr>
+        <w:t>]</w:t>
+      </w:r>
+      <w:r>
+        <w:rPr>
+          <w:rStyle w:val="pln"/>
+          <w:rFonts w:ascii="Consolas" w:hAnsi="Consolas"/>
+          <w:color w:val="29303B"/>
+          <w:sz w:val="18"/>
+          <w:szCs w:val="18"/>
+        </w:rPr>
+        <w:t xml:space="preserve"> </w:t>
+      </w:r>
+      <w:r>
+        <w:rPr>
+          <w:rStyle w:val="pun"/>
+          <w:rFonts w:ascii="Consolas" w:hAnsi="Consolas"/>
+          <w:color w:val="29303B"/>
+          <w:sz w:val="18"/>
+          <w:szCs w:val="18"/>
+        </w:rPr>
+        <w:t>=</w:t>
+      </w:r>
+      <w:r>
+        <w:rPr>
+          <w:rStyle w:val="pln"/>
+          <w:rFonts w:ascii="Consolas" w:hAnsi="Consolas"/>
+          <w:color w:val="29303B"/>
+          <w:sz w:val="18"/>
+          <w:szCs w:val="18"/>
+        </w:rPr>
+        <w:t xml:space="preserve"> NULL</w:t>
+      </w:r>
+      <w:r>
+        <w:rPr>
+          <w:rStyle w:val="pun"/>
+          <w:rFonts w:ascii="Consolas" w:hAnsi="Consolas"/>
+          <w:color w:val="29303B"/>
+          <w:sz w:val="18"/>
+          <w:szCs w:val="18"/>
+        </w:rPr>
+        <w:t>;</w:t>
+      </w:r>
+    </w:p>
+    <w:p>
+      <w:pPr>
+        <w:pStyle w:val="l2"/>
+        <w:numPr>
+          <w:ilvl w:val="0"/>
+          <w:numId w:val="2"/>
+        </w:numPr>
+        <w:rPr>
+          <w:rFonts w:ascii="Consolas" w:hAnsi="Consolas"/>
+          <w:color w:val="505763"/>
+          <w:sz w:val="18"/>
+          <w:szCs w:val="18"/>
+        </w:rPr>
+      </w:pPr>
+      <w:r>
+        <w:rPr>
+          <w:rStyle w:val="pun"/>
+          <w:rFonts w:ascii="Consolas" w:hAnsi="Consolas"/>
+          <w:color w:val="29303B"/>
+          <w:sz w:val="18"/>
+          <w:szCs w:val="18"/>
+        </w:rPr>
+        <w:t>}</w:t>
+      </w:r>
+    </w:p>
+    <w:p>
+      <w:pPr>
+        <w:pStyle w:val="NoSpacing"/>
+        <w:jc w:val="both"/>
+        <w:rPr>
+          <w:lang w:val="pt-BR"/>
+        </w:rPr>
+      </w:pPr>
+    </w:p>
+    <w:p>
+      <w:pPr>
+        <w:pStyle w:val="NoSpacing"/>
+        <w:jc w:val="both"/>
+        <w:rPr>
+          <w:lang w:val="pt-BR"/>
+        </w:rPr>
+      </w:pPr>
+      <w:proofErr w:type="spellStart"/>
+      <w:r>
+        <w:rPr>
+          <w:lang w:val="pt-BR"/>
+        </w:rPr>
+        <w:t>Site.php</w:t>
+      </w:r>
+      <w:proofErr w:type="spellEnd"/>
+    </w:p>
+    <w:p>
+      <w:pPr>
+        <w:numPr>
+          <w:ilvl w:val="0"/>
+          <w:numId w:val="3"/>
+        </w:numPr>
+        <w:spacing w:before="100" w:beforeAutospacing="1" w:after="100" w:afterAutospacing="1" w:line="240" w:lineRule="auto"/>
+        <w:rPr>
+          <w:rFonts w:ascii="Consolas" w:eastAsia="Times New Roman" w:hAnsi="Consolas" w:cs="Times New Roman"/>
+          <w:color w:val="505763"/>
+          <w:sz w:val="18"/>
+          <w:szCs w:val="18"/>
+          <w:lang w:val="pt-BR" w:eastAsia="pt-BR"/>
+        </w:rPr>
+      </w:pPr>
+      <w:r>
+        <w:rPr>
+          <w:rFonts w:ascii="Consolas" w:eastAsia="Times New Roman" w:hAnsi="Consolas" w:cs="Times New Roman"/>
+          <w:color w:val="29303B"/>
+          <w:sz w:val="18"/>
+          <w:szCs w:val="18"/>
+          <w:lang w:val="pt-BR" w:eastAsia="pt-BR"/>
+        </w:rPr>
+        <w:t>$app-&gt;</w:t>
+      </w:r>
+      <w:proofErr w:type="spellStart"/>
+      <w:proofErr w:type="gramStart"/>
+      <w:r>
+        <w:rPr>
+          <w:rFonts w:ascii="Consolas" w:eastAsia="Times New Roman" w:hAnsi="Consolas" w:cs="Times New Roman"/>
+          <w:color w:val="B35A1B"/>
+          <w:sz w:val="18"/>
+          <w:szCs w:val="18"/>
+          <w:lang w:val="pt-BR" w:eastAsia="pt-BR"/>
+        </w:rPr>
+        <w:t>get</w:t>
+      </w:r>
+      <w:proofErr w:type="spellEnd"/>
+      <w:r>
+        <w:rPr>
+          <w:rFonts w:ascii="Consolas" w:eastAsia="Times New Roman" w:hAnsi="Consolas" w:cs="Times New Roman"/>
+          <w:color w:val="29303B"/>
+          <w:sz w:val="18"/>
+          <w:szCs w:val="18"/>
+          <w:lang w:val="pt-BR" w:eastAsia="pt-BR"/>
+        </w:rPr>
+        <w:t>(</w:t>
+      </w:r>
+      <w:proofErr w:type="gramEnd"/>
+      <w:r>
+        <w:rPr>
+          <w:rFonts w:ascii="Consolas" w:eastAsia="Times New Roman" w:hAnsi="Consolas" w:cs="Times New Roman"/>
+          <w:color w:val="46C28E"/>
+          <w:sz w:val="18"/>
+          <w:szCs w:val="18"/>
+          <w:lang w:val="pt-BR" w:eastAsia="pt-BR"/>
+        </w:rPr>
+        <w:t>"/logout"</w:t>
+      </w:r>
+      <w:r>
+        <w:rPr>
+          <w:rFonts w:ascii="Consolas" w:eastAsia="Times New Roman" w:hAnsi="Consolas" w:cs="Times New Roman"/>
+          <w:color w:val="29303B"/>
+          <w:sz w:val="18"/>
+          <w:szCs w:val="18"/>
+          <w:lang w:val="pt-BR" w:eastAsia="pt-BR"/>
+        </w:rPr>
+        <w:t xml:space="preserve">, </w:t>
+      </w:r>
+      <w:proofErr w:type="spellStart"/>
+      <w:r>
+        <w:rPr>
+          <w:rFonts w:ascii="Consolas" w:eastAsia="Times New Roman" w:hAnsi="Consolas" w:cs="Times New Roman"/>
+          <w:color w:val="B35A1B"/>
+          <w:sz w:val="18"/>
+          <w:szCs w:val="18"/>
+          <w:lang w:val="pt-BR" w:eastAsia="pt-BR"/>
+        </w:rPr>
+        <w:t>function</w:t>
+      </w:r>
+      <w:proofErr w:type="spellEnd"/>
+      <w:r>
+        <w:rPr>
+          <w:rFonts w:ascii="Consolas" w:eastAsia="Times New Roman" w:hAnsi="Consolas" w:cs="Times New Roman"/>
+          <w:color w:val="29303B"/>
+          <w:sz w:val="18"/>
+          <w:szCs w:val="18"/>
+          <w:lang w:val="pt-BR" w:eastAsia="pt-BR"/>
+        </w:rPr>
+        <w:t>(){</w:t>
+      </w:r>
+    </w:p>
+    <w:p>
+      <w:pPr>
+        <w:numPr>
+          <w:ilvl w:val="0"/>
+          <w:numId w:val="3"/>
+        </w:numPr>
+        <w:spacing w:before="100" w:beforeAutospacing="1" w:after="100" w:afterAutospacing="1" w:line="240" w:lineRule="auto"/>
+        <w:rPr>
+          <w:rFonts w:ascii="Consolas" w:eastAsia="Times New Roman" w:hAnsi="Consolas" w:cs="Times New Roman"/>
+          <w:color w:val="505763"/>
+          <w:sz w:val="18"/>
+          <w:szCs w:val="18"/>
+          <w:lang w:val="pt-BR" w:eastAsia="pt-BR"/>
+        </w:rPr>
+      </w:pPr>
+      <w:r>
+        <w:rPr>
+          <w:rFonts w:ascii="Consolas" w:eastAsia="Times New Roman" w:hAnsi="Consolas" w:cs="Times New Roman"/>
+          <w:color w:val="29303B"/>
+          <w:sz w:val="18"/>
+          <w:szCs w:val="18"/>
+          <w:lang w:val="pt-BR" w:eastAsia="pt-BR"/>
+        </w:rPr>
+        <w:t xml:space="preserve">    </w:t>
+      </w:r>
+      <w:proofErr w:type="spellStart"/>
+      <w:proofErr w:type="gramStart"/>
+      <w:r>
+        <w:rPr>
+          <w:rFonts w:ascii="Consolas" w:eastAsia="Times New Roman" w:hAnsi="Consolas" w:cs="Times New Roman"/>
+          <w:color w:val="29303B"/>
+          <w:sz w:val="18"/>
+          <w:szCs w:val="18"/>
+          <w:lang w:val="pt-BR" w:eastAsia="pt-BR"/>
+        </w:rPr>
+        <w:t>User</w:t>
+      </w:r>
+      <w:proofErr w:type="spellEnd"/>
+      <w:r>
+        <w:rPr>
+          <w:rFonts w:ascii="Consolas" w:eastAsia="Times New Roman" w:hAnsi="Consolas" w:cs="Times New Roman"/>
+          <w:color w:val="29303B"/>
+          <w:sz w:val="18"/>
+          <w:szCs w:val="18"/>
+          <w:lang w:val="pt-BR" w:eastAsia="pt-BR"/>
+        </w:rPr>
+        <w:t>::</w:t>
+      </w:r>
+      <w:proofErr w:type="gramEnd"/>
+      <w:r>
+        <w:rPr>
+          <w:rFonts w:ascii="Consolas" w:eastAsia="Times New Roman" w:hAnsi="Consolas" w:cs="Times New Roman"/>
+          <w:color w:val="29303B"/>
+          <w:sz w:val="18"/>
+          <w:szCs w:val="18"/>
+          <w:lang w:val="pt-BR" w:eastAsia="pt-BR"/>
+        </w:rPr>
+        <w:t>logout();</w:t>
+      </w:r>
+    </w:p>
+    <w:p>
+      <w:pPr>
+        <w:numPr>
+          <w:ilvl w:val="0"/>
+          <w:numId w:val="3"/>
+        </w:numPr>
+        <w:spacing w:before="100" w:beforeAutospacing="1" w:after="100" w:afterAutospacing="1" w:line="240" w:lineRule="auto"/>
+        <w:rPr>
+          <w:rFonts w:ascii="Consolas" w:eastAsia="Times New Roman" w:hAnsi="Consolas" w:cs="Times New Roman"/>
+          <w:color w:val="505763"/>
+          <w:sz w:val="18"/>
+          <w:szCs w:val="18"/>
+          <w:lang w:val="pt-BR" w:eastAsia="pt-BR"/>
+        </w:rPr>
+      </w:pPr>
+      <w:r>
+        <w:rPr>
+          <w:rFonts w:ascii="Consolas" w:eastAsia="Times New Roman" w:hAnsi="Consolas" w:cs="Times New Roman"/>
+          <w:color w:val="29303B"/>
+          <w:sz w:val="18"/>
+          <w:szCs w:val="18"/>
+          <w:lang w:val="pt-BR" w:eastAsia="pt-BR"/>
+        </w:rPr>
+        <w:t xml:space="preserve">    </w:t>
+      </w:r>
+      <w:proofErr w:type="spellStart"/>
+      <w:proofErr w:type="gramStart"/>
+      <w:r>
+        <w:rPr>
+          <w:rFonts w:ascii="Consolas" w:eastAsia="Times New Roman" w:hAnsi="Consolas" w:cs="Times New Roman"/>
+          <w:color w:val="29303B"/>
+          <w:sz w:val="18"/>
+          <w:szCs w:val="18"/>
+          <w:lang w:val="pt-BR" w:eastAsia="pt-BR"/>
+        </w:rPr>
+        <w:t>Cart</w:t>
+      </w:r>
+      <w:proofErr w:type="spellEnd"/>
+      <w:r>
+        <w:rPr>
+          <w:rFonts w:ascii="Consolas" w:eastAsia="Times New Roman" w:hAnsi="Consolas" w:cs="Times New Roman"/>
+          <w:color w:val="29303B"/>
+          <w:sz w:val="18"/>
+          <w:szCs w:val="18"/>
+          <w:lang w:val="pt-BR" w:eastAsia="pt-BR"/>
+        </w:rPr>
+        <w:t>::</w:t>
+      </w:r>
+      <w:proofErr w:type="spellStart"/>
+      <w:proofErr w:type="gramEnd"/>
+      <w:r>
+        <w:rPr>
+          <w:rFonts w:ascii="Consolas" w:eastAsia="Times New Roman" w:hAnsi="Consolas" w:cs="Times New Roman"/>
+          <w:color w:val="29303B"/>
+          <w:sz w:val="18"/>
+          <w:szCs w:val="18"/>
+          <w:lang w:val="pt-BR" w:eastAsia="pt-BR"/>
+        </w:rPr>
+        <w:t>removeFromSession</w:t>
+      </w:r>
+      <w:proofErr w:type="spellEnd"/>
+      <w:r>
+        <w:rPr>
+          <w:rFonts w:ascii="Consolas" w:eastAsia="Times New Roman" w:hAnsi="Consolas" w:cs="Times New Roman"/>
+          <w:color w:val="29303B"/>
+          <w:sz w:val="18"/>
+          <w:szCs w:val="18"/>
+          <w:lang w:val="pt-BR" w:eastAsia="pt-BR"/>
+        </w:rPr>
+        <w:t>();</w:t>
+      </w:r>
+    </w:p>
+    <w:p>
+      <w:pPr>
+        <w:numPr>
+          <w:ilvl w:val="0"/>
+          <w:numId w:val="3"/>
+        </w:numPr>
+        <w:spacing w:before="100" w:beforeAutospacing="1" w:after="100" w:afterAutospacing="1" w:line="240" w:lineRule="auto"/>
+        <w:rPr>
+          <w:rFonts w:ascii="Consolas" w:eastAsia="Times New Roman" w:hAnsi="Consolas" w:cs="Times New Roman"/>
+          <w:color w:val="505763"/>
+          <w:sz w:val="18"/>
+          <w:szCs w:val="18"/>
+          <w:lang w:val="pt-BR" w:eastAsia="pt-BR"/>
+        </w:rPr>
+      </w:pPr>
+      <w:r>
+        <w:rPr>
+          <w:rFonts w:ascii="Consolas" w:eastAsia="Times New Roman" w:hAnsi="Consolas" w:cs="Times New Roman"/>
+          <w:color w:val="29303B"/>
+          <w:sz w:val="18"/>
+          <w:szCs w:val="18"/>
+          <w:lang w:val="pt-BR" w:eastAsia="pt-BR"/>
+        </w:rPr>
+        <w:t xml:space="preserve">    </w:t>
+      </w:r>
+      <w:proofErr w:type="spellStart"/>
+      <w:r>
+        <w:rPr>
+          <w:rFonts w:ascii="Consolas" w:eastAsia="Times New Roman" w:hAnsi="Consolas" w:cs="Times New Roman"/>
+          <w:color w:val="29303B"/>
+          <w:sz w:val="18"/>
+          <w:szCs w:val="18"/>
+          <w:lang w:val="pt-BR" w:eastAsia="pt-BR"/>
+        </w:rPr>
+        <w:t>session_regenerate_</w:t>
+      </w:r>
+      <w:proofErr w:type="gramStart"/>
+      <w:r>
+        <w:rPr>
+          <w:rFonts w:ascii="Consolas" w:eastAsia="Times New Roman" w:hAnsi="Consolas" w:cs="Times New Roman"/>
+          <w:color w:val="29303B"/>
+          <w:sz w:val="18"/>
+          <w:szCs w:val="18"/>
+          <w:lang w:val="pt-BR" w:eastAsia="pt-BR"/>
+        </w:rPr>
+        <w:t>id</w:t>
+      </w:r>
+      <w:proofErr w:type="spellEnd"/>
+      <w:r>
+        <w:rPr>
+          <w:rFonts w:ascii="Consolas" w:eastAsia="Times New Roman" w:hAnsi="Consolas" w:cs="Times New Roman"/>
+          <w:color w:val="29303B"/>
+          <w:sz w:val="18"/>
+          <w:szCs w:val="18"/>
+          <w:lang w:val="pt-BR" w:eastAsia="pt-BR"/>
+        </w:rPr>
+        <w:t>(</w:t>
+      </w:r>
+      <w:proofErr w:type="gramEnd"/>
+      <w:r>
+        <w:rPr>
+          <w:rFonts w:ascii="Consolas" w:eastAsia="Times New Roman" w:hAnsi="Consolas" w:cs="Times New Roman"/>
+          <w:color w:val="29303B"/>
+          <w:sz w:val="18"/>
+          <w:szCs w:val="18"/>
+          <w:lang w:val="pt-BR" w:eastAsia="pt-BR"/>
+        </w:rPr>
+        <w:t>);</w:t>
+      </w:r>
+    </w:p>
+    <w:p>
+      <w:pPr>
+        <w:numPr>
+          <w:ilvl w:val="0"/>
+          <w:numId w:val="3"/>
+        </w:numPr>
+        <w:spacing w:before="100" w:beforeAutospacing="1" w:after="100" w:afterAutospacing="1" w:line="240" w:lineRule="auto"/>
+        <w:rPr>
+          <w:rFonts w:ascii="Consolas" w:eastAsia="Times New Roman" w:hAnsi="Consolas" w:cs="Times New Roman"/>
+          <w:color w:val="505763"/>
+          <w:sz w:val="18"/>
+          <w:szCs w:val="18"/>
+          <w:lang w:val="pt-BR" w:eastAsia="pt-BR"/>
+        </w:rPr>
+      </w:pPr>
+      <w:r>
+        <w:rPr>
+          <w:rFonts w:ascii="Consolas" w:eastAsia="Times New Roman" w:hAnsi="Consolas" w:cs="Times New Roman"/>
+          <w:color w:val="29303B"/>
+          <w:sz w:val="18"/>
+          <w:szCs w:val="18"/>
+          <w:lang w:val="pt-BR" w:eastAsia="pt-BR"/>
+        </w:rPr>
+        <w:t xml:space="preserve">    </w:t>
+      </w:r>
+      <w:proofErr w:type="gramStart"/>
+      <w:r>
+        <w:rPr>
+          <w:rFonts w:ascii="Consolas" w:eastAsia="Times New Roman" w:hAnsi="Consolas" w:cs="Times New Roman"/>
+          <w:color w:val="29303B"/>
+          <w:sz w:val="18"/>
+          <w:szCs w:val="18"/>
+          <w:lang w:val="pt-BR" w:eastAsia="pt-BR"/>
+        </w:rPr>
+        <w:t>header(</w:t>
+      </w:r>
+      <w:proofErr w:type="gramEnd"/>
+      <w:r>
+        <w:rPr>
+          <w:rFonts w:ascii="Consolas" w:eastAsia="Times New Roman" w:hAnsi="Consolas" w:cs="Times New Roman"/>
+          <w:color w:val="46C28E"/>
+          <w:sz w:val="18"/>
+          <w:szCs w:val="18"/>
+          <w:lang w:val="pt-BR" w:eastAsia="pt-BR"/>
+        </w:rPr>
+        <w:t>"</w:t>
+      </w:r>
+      <w:proofErr w:type="spellStart"/>
+      <w:r>
+        <w:rPr>
+          <w:rFonts w:ascii="Consolas" w:eastAsia="Times New Roman" w:hAnsi="Consolas" w:cs="Times New Roman"/>
+          <w:color w:val="46C28E"/>
+          <w:sz w:val="18"/>
+          <w:szCs w:val="18"/>
+          <w:lang w:val="pt-BR" w:eastAsia="pt-BR"/>
+        </w:rPr>
+        <w:t>Location</w:t>
+      </w:r>
+      <w:proofErr w:type="spellEnd"/>
+      <w:r>
+        <w:rPr>
+          <w:rFonts w:ascii="Consolas" w:eastAsia="Times New Roman" w:hAnsi="Consolas" w:cs="Times New Roman"/>
+          <w:color w:val="46C28E"/>
+          <w:sz w:val="18"/>
+          <w:szCs w:val="18"/>
+          <w:lang w:val="pt-BR" w:eastAsia="pt-BR"/>
+        </w:rPr>
+        <w:t>: /login"</w:t>
+      </w:r>
+      <w:r>
+        <w:rPr>
+          <w:rFonts w:ascii="Consolas" w:eastAsia="Times New Roman" w:hAnsi="Consolas" w:cs="Times New Roman"/>
+          <w:color w:val="29303B"/>
+          <w:sz w:val="18"/>
+          <w:szCs w:val="18"/>
+          <w:lang w:val="pt-BR" w:eastAsia="pt-BR"/>
+        </w:rPr>
+        <w:t>);</w:t>
+      </w:r>
+    </w:p>
+    <w:p>
+      <w:pPr>
+        <w:numPr>
+          <w:ilvl w:val="0"/>
+          <w:numId w:val="3"/>
+        </w:numPr>
+        <w:spacing w:before="100" w:beforeAutospacing="1" w:after="100" w:afterAutospacing="1" w:line="240" w:lineRule="auto"/>
+        <w:rPr>
+          <w:rFonts w:ascii="Consolas" w:eastAsia="Times New Roman" w:hAnsi="Consolas" w:cs="Times New Roman"/>
+          <w:color w:val="505763"/>
+          <w:sz w:val="18"/>
+          <w:szCs w:val="18"/>
+          <w:lang w:val="pt-BR" w:eastAsia="pt-BR"/>
+        </w:rPr>
+      </w:pPr>
+      <w:r>
+        <w:rPr>
+          <w:rFonts w:ascii="Consolas" w:eastAsia="Times New Roman" w:hAnsi="Consolas" w:cs="Times New Roman"/>
+          <w:color w:val="29303B"/>
+          <w:sz w:val="18"/>
+          <w:szCs w:val="18"/>
+          <w:lang w:val="pt-BR" w:eastAsia="pt-BR"/>
+        </w:rPr>
+        <w:t xml:space="preserve">    </w:t>
+      </w:r>
+      <w:proofErr w:type="spellStart"/>
+      <w:r>
+        <w:rPr>
+          <w:rFonts w:ascii="Consolas" w:eastAsia="Times New Roman" w:hAnsi="Consolas" w:cs="Times New Roman"/>
+          <w:color w:val="B35A1B"/>
+          <w:sz w:val="18"/>
+          <w:szCs w:val="18"/>
+          <w:lang w:val="pt-BR" w:eastAsia="pt-BR"/>
+        </w:rPr>
+        <w:t>exit</w:t>
+      </w:r>
+      <w:proofErr w:type="spellEnd"/>
+      <w:r>
+        <w:rPr>
+          <w:rFonts w:ascii="Consolas" w:eastAsia="Times New Roman" w:hAnsi="Consolas" w:cs="Times New Roman"/>
+          <w:color w:val="29303B"/>
+          <w:sz w:val="18"/>
+          <w:szCs w:val="18"/>
+          <w:lang w:val="pt-BR" w:eastAsia="pt-BR"/>
+        </w:rPr>
+        <w:t>;</w:t>
+      </w:r>
+    </w:p>
+    <w:p>
+      <w:pPr>
+        <w:numPr>
+          <w:ilvl w:val="0"/>
+          <w:numId w:val="3"/>
+        </w:numPr>
+        <w:spacing w:before="100" w:beforeAutospacing="1" w:after="100" w:afterAutospacing="1" w:line="240" w:lineRule="auto"/>
+        <w:rPr>
+          <w:rFonts w:ascii="Consolas" w:eastAsia="Times New Roman" w:hAnsi="Consolas" w:cs="Times New Roman"/>
+          <w:color w:val="505763"/>
+          <w:sz w:val="18"/>
+          <w:szCs w:val="18"/>
+          <w:lang w:val="pt-BR" w:eastAsia="pt-BR"/>
+        </w:rPr>
+      </w:pPr>
+      <w:r>
+        <w:rPr>
+          <w:rFonts w:ascii="Consolas" w:eastAsia="Times New Roman" w:hAnsi="Consolas" w:cs="Times New Roman"/>
+          <w:color w:val="29303B"/>
+          <w:sz w:val="18"/>
+          <w:szCs w:val="18"/>
+          <w:lang w:val="pt-BR" w:eastAsia="pt-BR"/>
+        </w:rPr>
+        <w:t>});</w:t>
+      </w:r>
+    </w:p>
+    <w:p>
+      <w:pPr>
+        <w:pStyle w:val="NoSpacing"/>
+        <w:jc w:val="both"/>
+        <w:rPr>
+          <w:lang w:val="pt-BR"/>
+        </w:rPr>
+      </w:pPr>
+    </w:p>
+    <w:p>
+      <w:pPr>
+        <w:pStyle w:val="NoSpacing"/>
+        <w:jc w:val="both"/>
+        <w:rPr>
+          <w:lang w:val="pt-BR"/>
+        </w:rPr>
+      </w:pPr>
+      <w:r>
+        <w:rPr>
+          <w:lang w:val="pt-BR"/>
+        </w:rPr>
+        <w:t>Estrutura do campo de número no formulário de Pagamento</w:t>
+      </w:r>
+    </w:p>
+    <w:p>
+      <w:pPr>
+        <w:pStyle w:val="NoSpacing"/>
+        <w:jc w:val="both"/>
+        <w:rPr>
+          <w:lang w:val="pt-BR"/>
+        </w:rPr>
+      </w:pPr>
+    </w:p>
+    <w:p>
+      <w:pPr>
+        <w:pStyle w:val="NoSpacing"/>
+        <w:jc w:val="both"/>
+      </w:pPr>
+      <w:r>
+        <w:t>&lt;p id="billing_number_1_field" class="form-row form-row-wide number-field validate-required"&gt;</w:t>
+      </w:r>
+    </w:p>
+    <w:p>
+      <w:pPr>
+        <w:pStyle w:val="NoSpacing"/>
+        <w:jc w:val="both"/>
+      </w:pPr>
+    </w:p>
+    <w:p>
+      <w:pPr>
+        <w:pStyle w:val="NoSpacing"/>
+        <w:jc w:val="both"/>
+      </w:pPr>
+      <w:r>
+        <w:tab/>
+      </w:r>
+      <w:r>
+        <w:t>&lt;label class="" for="billing_number_1"&gt;</w:t>
+      </w:r>
+      <w:proofErr w:type="spellStart"/>
+      <w:r>
+        <w:t>Número</w:t>
+      </w:r>
+      <w:proofErr w:type="spellEnd"/>
+      <w:r>
+        <w:t xml:space="preserve"> &lt;</w:t>
+      </w:r>
+      <w:proofErr w:type="spellStart"/>
+      <w:r>
+        <w:t>abbr</w:t>
+      </w:r>
+      <w:proofErr w:type="spellEnd"/>
+      <w:r>
+        <w:t xml:space="preserve"> title="required" class="required"&gt;*&lt;/</w:t>
+      </w:r>
+      <w:proofErr w:type="spellStart"/>
+      <w:r>
+        <w:t>abbr</w:t>
+      </w:r>
+      <w:proofErr w:type="spellEnd"/>
+      <w:r>
+        <w:t>&gt;&lt;/label&gt;</w:t>
+      </w:r>
+    </w:p>
+    <w:p>
+      <w:pPr>
+        <w:pStyle w:val="NoSpacing"/>
+        <w:jc w:val="both"/>
+      </w:pPr>
+      <w:r>
+        <w:tab/>
+      </w:r>
+      <w:r>
+        <w:tab/>
+        <w:t>&lt;input type="text" value="{$</w:t>
+      </w:r>
+      <w:proofErr w:type="spellStart"/>
+      <w:proofErr w:type="gramStart"/>
+      <w:r>
+        <w:t>address.desnumber</w:t>
+      </w:r>
+      <w:proofErr w:type="spellEnd"/>
+      <w:proofErr w:type="gramEnd"/>
+      <w:r>
+        <w:t>}" placeholder="</w:t>
+      </w:r>
+      <w:proofErr w:type="spellStart"/>
+      <w:r>
+        <w:t>Número</w:t>
+      </w:r>
+      <w:proofErr w:type="spellEnd"/>
+      <w:r>
+        <w:t>" id="billing_address_1" name="</w:t>
+      </w:r>
+      <w:proofErr w:type="spellStart"/>
+      <w:r>
+        <w:t>desnumber</w:t>
+      </w:r>
+      <w:proofErr w:type="spellEnd"/>
+      <w:r>
+        <w:t>" class="input-text "&gt;</w:t>
+      </w:r>
+    </w:p>
+    <w:p>
+      <w:pPr>
+        <w:pStyle w:val="NoSpacing"/>
+        <w:jc w:val="both"/>
+      </w:pPr>
+    </w:p>
+    <w:p>
+      <w:pPr>
+        <w:pStyle w:val="NoSpacing"/>
+        <w:jc w:val="both"/>
+        <w:rPr>
+          <w:lang w:val="pt-BR"/>
+        </w:rPr>
+      </w:pPr>
+      <w:r>
+        <w:rPr>
+          <w:lang w:val="pt-BR"/>
+        </w:rPr>
+        <w:t>&lt;/p&gt;</w:t>
+      </w:r>
+    </w:p>
+    <w:p>
+      <w:pPr>
+        <w:pStyle w:val="NoSpacing"/>
+        <w:jc w:val="both"/>
+        <w:rPr>
+          <w:lang w:val="pt-BR"/>
+        </w:rPr>
+      </w:pPr>
+    </w:p>
+    <w:p>
+      <w:pPr>
+        <w:pStyle w:val="NoSpacing"/>
+        <w:jc w:val="both"/>
+        <w:rPr>
+          <w:lang w:val="pt-BR"/>
+        </w:rPr>
+      </w:pPr>
+      <w:r>
+        <w:rPr>
+          <w:lang w:val="pt-BR"/>
+        </w:rPr>
+        <w:t xml:space="preserve">Obs.: se der problema para realizar </w:t>
+      </w:r>
+      <w:proofErr w:type="spellStart"/>
+      <w:r>
+        <w:rPr>
+          <w:lang w:val="pt-BR"/>
+        </w:rPr>
+        <w:t>commits</w:t>
+      </w:r>
+      <w:proofErr w:type="spellEnd"/>
+      <w:r>
+        <w:rPr>
+          <w:lang w:val="pt-BR"/>
+        </w:rPr>
+        <w:t xml:space="preserve"> no </w:t>
+      </w:r>
+      <w:proofErr w:type="spellStart"/>
+      <w:r>
+        <w:rPr>
+          <w:lang w:val="pt-BR"/>
+        </w:rPr>
+        <w:t>Git</w:t>
+      </w:r>
+      <w:proofErr w:type="spellEnd"/>
+      <w:r>
+        <w:rPr>
+          <w:lang w:val="pt-BR"/>
+        </w:rPr>
+        <w:t xml:space="preserve">, entrar na </w:t>
+      </w:r>
+      <w:proofErr w:type="gramStart"/>
+      <w:r>
+        <w:rPr>
+          <w:lang w:val="pt-BR"/>
+        </w:rPr>
+        <w:t>pasta .</w:t>
+      </w:r>
+      <w:proofErr w:type="spellStart"/>
+      <w:r>
+        <w:rPr>
+          <w:lang w:val="pt-BR"/>
+        </w:rPr>
+        <w:t>git</w:t>
+      </w:r>
+      <w:proofErr w:type="spellEnd"/>
+      <w:proofErr w:type="gramEnd"/>
+      <w:r>
+        <w:rPr>
+          <w:lang w:val="pt-BR"/>
+        </w:rPr>
+        <w:t xml:space="preserve"> e apagar o arquivo </w:t>
+      </w:r>
+      <w:proofErr w:type="spellStart"/>
+      <w:r>
+        <w:rPr>
+          <w:lang w:val="pt-BR"/>
+        </w:rPr>
+        <w:t>index.lock</w:t>
+      </w:r>
+      <w:proofErr w:type="spellEnd"/>
+    </w:p>
+    <w:p>
+      <w:pPr>
+        <w:pStyle w:val="NoSpacing"/>
+        <w:jc w:val="both"/>
+        <w:rPr>
+          <w:lang w:val="pt-BR"/>
+        </w:rPr>
+      </w:pPr>
+    </w:p>
+    <w:p>
+      <w:pPr>
+        <w:pStyle w:val="NoSpacing"/>
+        <w:jc w:val="both"/>
+        <w:rPr>
+          <w:b/>
+          <w:bCs/>
+          <w:color w:val="FF0000"/>
+          <w:lang w:val="pt-BR"/>
+        </w:rPr>
+      </w:pPr>
+      <w:r>
+        <w:rPr>
+          <w:b/>
+          <w:bCs/>
+          <w:color w:val="FF0000"/>
+          <w:lang w:val="pt-BR"/>
+        </w:rPr>
+        <w:t>Revisar carrinho</w:t>
       </w:r>
     </w:p>
     <w:sectPr>
@@ -246,8 +1338,240 @@
       </w:rPr>
     </w:lvl>
   </w:abstractNum>
+  <w:abstractNum w:abstractNumId="1" w15:restartNumberingAfterBreak="0">
+    <w:nsid w:val="344F0039"/>
+    <w:multiLevelType w:val="multilevel"/>
+    <w:tmpl w:val="6AD04660"/>
+    <w:lvl w:ilvl="0">
+      <w:start w:val="1"/>
+      <w:numFmt w:val="decimal"/>
+      <w:lvlText w:val="%1."/>
+      <w:lvlJc w:val="left"/>
+      <w:pPr>
+        <w:tabs>
+          <w:tab w:val="num" w:pos="720"/>
+        </w:tabs>
+        <w:ind w:left="720" w:hanging="360"/>
+      </w:pPr>
+    </w:lvl>
+    <w:lvl w:ilvl="1" w:tentative="1">
+      <w:start w:val="1"/>
+      <w:numFmt w:val="decimal"/>
+      <w:lvlText w:val="%2."/>
+      <w:lvlJc w:val="left"/>
+      <w:pPr>
+        <w:tabs>
+          <w:tab w:val="num" w:pos="1440"/>
+        </w:tabs>
+        <w:ind w:left="1440" w:hanging="360"/>
+      </w:pPr>
+    </w:lvl>
+    <w:lvl w:ilvl="2" w:tentative="1">
+      <w:start w:val="1"/>
+      <w:numFmt w:val="decimal"/>
+      <w:lvlText w:val="%3."/>
+      <w:lvlJc w:val="left"/>
+      <w:pPr>
+        <w:tabs>
+          <w:tab w:val="num" w:pos="2160"/>
+        </w:tabs>
+        <w:ind w:left="2160" w:hanging="360"/>
+      </w:pPr>
+    </w:lvl>
+    <w:lvl w:ilvl="3" w:tentative="1">
+      <w:start w:val="1"/>
+      <w:numFmt w:val="decimal"/>
+      <w:lvlText w:val="%4."/>
+      <w:lvlJc w:val="left"/>
+      <w:pPr>
+        <w:tabs>
+          <w:tab w:val="num" w:pos="2880"/>
+        </w:tabs>
+        <w:ind w:left="2880" w:hanging="360"/>
+      </w:pPr>
+    </w:lvl>
+    <w:lvl w:ilvl="4" w:tentative="1">
+      <w:start w:val="1"/>
+      <w:numFmt w:val="decimal"/>
+      <w:lvlText w:val="%5."/>
+      <w:lvlJc w:val="left"/>
+      <w:pPr>
+        <w:tabs>
+          <w:tab w:val="num" w:pos="3600"/>
+        </w:tabs>
+        <w:ind w:left="3600" w:hanging="360"/>
+      </w:pPr>
+    </w:lvl>
+    <w:lvl w:ilvl="5" w:tentative="1">
+      <w:start w:val="1"/>
+      <w:numFmt w:val="decimal"/>
+      <w:lvlText w:val="%6."/>
+      <w:lvlJc w:val="left"/>
+      <w:pPr>
+        <w:tabs>
+          <w:tab w:val="num" w:pos="4320"/>
+        </w:tabs>
+        <w:ind w:left="4320" w:hanging="360"/>
+      </w:pPr>
+    </w:lvl>
+    <w:lvl w:ilvl="6" w:tentative="1">
+      <w:start w:val="1"/>
+      <w:numFmt w:val="decimal"/>
+      <w:lvlText w:val="%7."/>
+      <w:lvlJc w:val="left"/>
+      <w:pPr>
+        <w:tabs>
+          <w:tab w:val="num" w:pos="5040"/>
+        </w:tabs>
+        <w:ind w:left="5040" w:hanging="360"/>
+      </w:pPr>
+    </w:lvl>
+    <w:lvl w:ilvl="7" w:tentative="1">
+      <w:start w:val="1"/>
+      <w:numFmt w:val="decimal"/>
+      <w:lvlText w:val="%8."/>
+      <w:lvlJc w:val="left"/>
+      <w:pPr>
+        <w:tabs>
+          <w:tab w:val="num" w:pos="5760"/>
+        </w:tabs>
+        <w:ind w:left="5760" w:hanging="360"/>
+      </w:pPr>
+    </w:lvl>
+    <w:lvl w:ilvl="8" w:tentative="1">
+      <w:start w:val="1"/>
+      <w:numFmt w:val="decimal"/>
+      <w:lvlText w:val="%9."/>
+      <w:lvlJc w:val="left"/>
+      <w:pPr>
+        <w:tabs>
+          <w:tab w:val="num" w:pos="6480"/>
+        </w:tabs>
+        <w:ind w:left="6480" w:hanging="360"/>
+      </w:pPr>
+    </w:lvl>
+  </w:abstractNum>
+  <w:abstractNum w:abstractNumId="2" w15:restartNumberingAfterBreak="0">
+    <w:nsid w:val="464C19BC"/>
+    <w:multiLevelType w:val="multilevel"/>
+    <w:tmpl w:val="076E7346"/>
+    <w:lvl w:ilvl="0">
+      <w:start w:val="1"/>
+      <w:numFmt w:val="decimal"/>
+      <w:lvlText w:val="%1."/>
+      <w:lvlJc w:val="left"/>
+      <w:pPr>
+        <w:tabs>
+          <w:tab w:val="num" w:pos="720"/>
+        </w:tabs>
+        <w:ind w:left="720" w:hanging="360"/>
+      </w:pPr>
+    </w:lvl>
+    <w:lvl w:ilvl="1" w:tentative="1">
+      <w:start w:val="1"/>
+      <w:numFmt w:val="decimal"/>
+      <w:lvlText w:val="%2."/>
+      <w:lvlJc w:val="left"/>
+      <w:pPr>
+        <w:tabs>
+          <w:tab w:val="num" w:pos="1440"/>
+        </w:tabs>
+        <w:ind w:left="1440" w:hanging="360"/>
+      </w:pPr>
+    </w:lvl>
+    <w:lvl w:ilvl="2" w:tentative="1">
+      <w:start w:val="1"/>
+      <w:numFmt w:val="decimal"/>
+      <w:lvlText w:val="%3."/>
+      <w:lvlJc w:val="left"/>
+      <w:pPr>
+        <w:tabs>
+          <w:tab w:val="num" w:pos="2160"/>
+        </w:tabs>
+        <w:ind w:left="2160" w:hanging="360"/>
+      </w:pPr>
+    </w:lvl>
+    <w:lvl w:ilvl="3" w:tentative="1">
+      <w:start w:val="1"/>
+      <w:numFmt w:val="decimal"/>
+      <w:lvlText w:val="%4."/>
+      <w:lvlJc w:val="left"/>
+      <w:pPr>
+        <w:tabs>
+          <w:tab w:val="num" w:pos="2880"/>
+        </w:tabs>
+        <w:ind w:left="2880" w:hanging="360"/>
+      </w:pPr>
+    </w:lvl>
+    <w:lvl w:ilvl="4" w:tentative="1">
+      <w:start w:val="1"/>
+      <w:numFmt w:val="decimal"/>
+      <w:lvlText w:val="%5."/>
+      <w:lvlJc w:val="left"/>
+      <w:pPr>
+        <w:tabs>
+          <w:tab w:val="num" w:pos="3600"/>
+        </w:tabs>
+        <w:ind w:left="3600" w:hanging="360"/>
+      </w:pPr>
+    </w:lvl>
+    <w:lvl w:ilvl="5" w:tentative="1">
+      <w:start w:val="1"/>
+      <w:numFmt w:val="decimal"/>
+      <w:lvlText w:val="%6."/>
+      <w:lvlJc w:val="left"/>
+      <w:pPr>
+        <w:tabs>
+          <w:tab w:val="num" w:pos="4320"/>
+        </w:tabs>
+        <w:ind w:left="4320" w:hanging="360"/>
+      </w:pPr>
+    </w:lvl>
+    <w:lvl w:ilvl="6" w:tentative="1">
+      <w:start w:val="1"/>
+      <w:numFmt w:val="decimal"/>
+      <w:lvlText w:val="%7."/>
+      <w:lvlJc w:val="left"/>
+      <w:pPr>
+        <w:tabs>
+          <w:tab w:val="num" w:pos="5040"/>
+        </w:tabs>
+        <w:ind w:left="5040" w:hanging="360"/>
+      </w:pPr>
+    </w:lvl>
+    <w:lvl w:ilvl="7" w:tentative="1">
+      <w:start w:val="1"/>
+      <w:numFmt w:val="decimal"/>
+      <w:lvlText w:val="%8."/>
+      <w:lvlJc w:val="left"/>
+      <w:pPr>
+        <w:tabs>
+          <w:tab w:val="num" w:pos="5760"/>
+        </w:tabs>
+        <w:ind w:left="5760" w:hanging="360"/>
+      </w:pPr>
+    </w:lvl>
+    <w:lvl w:ilvl="8" w:tentative="1">
+      <w:start w:val="1"/>
+      <w:numFmt w:val="decimal"/>
+      <w:lvlText w:val="%9."/>
+      <w:lvlJc w:val="left"/>
+      <w:pPr>
+        <w:tabs>
+          <w:tab w:val="num" w:pos="6480"/>
+        </w:tabs>
+        <w:ind w:left="6480" w:hanging="360"/>
+      </w:pPr>
+    </w:lvl>
+  </w:abstractNum>
   <w:num w:numId="1">
     <w:abstractNumId w:val="0"/>
+  </w:num>
+  <w:num w:numId="2">
+    <w:abstractNumId w:val="2"/>
+  </w:num>
+  <w:num w:numId="3">
+    <w:abstractNumId w:val="1"/>
   </w:num>
 </w:numbering>
 </file>
@@ -687,6 +2011,129 @@
       <w:spacing w:after="0" w:line="240" w:lineRule="auto"/>
     </w:pPr>
   </w:style>
+  <w:style w:type="paragraph" w:customStyle="1" w:styleId="l0">
+    <w:name w:val="l0"/>
+    <w:basedOn w:val="Normal"/>
+    <w:rsid w:val="00247091"/>
+    <w:pPr>
+      <w:spacing w:before="100" w:beforeAutospacing="1" w:after="100" w:afterAutospacing="1" w:line="240" w:lineRule="auto"/>
+    </w:pPr>
+    <w:rPr>
+      <w:rFonts w:ascii="Times New Roman" w:eastAsia="Times New Roman" w:hAnsi="Times New Roman" w:cs="Times New Roman"/>
+      <w:sz w:val="24"/>
+      <w:szCs w:val="24"/>
+      <w:lang w:val="pt-BR" w:eastAsia="pt-BR"/>
+    </w:rPr>
+  </w:style>
+  <w:style w:type="character" w:customStyle="1" w:styleId="kwd">
+    <w:name w:val="kwd"/>
+    <w:basedOn w:val="DefaultParagraphFont"/>
+    <w:rsid w:val="00247091"/>
+  </w:style>
+  <w:style w:type="character" w:customStyle="1" w:styleId="pln">
+    <w:name w:val="pln"/>
+    <w:basedOn w:val="DefaultParagraphFont"/>
+    <w:rsid w:val="00247091"/>
+  </w:style>
+  <w:style w:type="character" w:customStyle="1" w:styleId="pun">
+    <w:name w:val="pun"/>
+    <w:basedOn w:val="DefaultParagraphFont"/>
+    <w:rsid w:val="00247091"/>
+  </w:style>
+  <w:style w:type="paragraph" w:customStyle="1" w:styleId="l1">
+    <w:name w:val="l1"/>
+    <w:basedOn w:val="Normal"/>
+    <w:rsid w:val="00247091"/>
+    <w:pPr>
+      <w:spacing w:before="100" w:beforeAutospacing="1" w:after="100" w:afterAutospacing="1" w:line="240" w:lineRule="auto"/>
+    </w:pPr>
+    <w:rPr>
+      <w:rFonts w:ascii="Times New Roman" w:eastAsia="Times New Roman" w:hAnsi="Times New Roman" w:cs="Times New Roman"/>
+      <w:sz w:val="24"/>
+      <w:szCs w:val="24"/>
+      <w:lang w:val="pt-BR" w:eastAsia="pt-BR"/>
+    </w:rPr>
+  </w:style>
+  <w:style w:type="character" w:customStyle="1" w:styleId="typ">
+    <w:name w:val="typ"/>
+    <w:basedOn w:val="DefaultParagraphFont"/>
+    <w:rsid w:val="00247091"/>
+  </w:style>
+  <w:style w:type="paragraph" w:customStyle="1" w:styleId="l2">
+    <w:name w:val="l2"/>
+    <w:basedOn w:val="Normal"/>
+    <w:rsid w:val="00247091"/>
+    <w:pPr>
+      <w:spacing w:before="100" w:beforeAutospacing="1" w:after="100" w:afterAutospacing="1" w:line="240" w:lineRule="auto"/>
+    </w:pPr>
+    <w:rPr>
+      <w:rFonts w:ascii="Times New Roman" w:eastAsia="Times New Roman" w:hAnsi="Times New Roman" w:cs="Times New Roman"/>
+      <w:sz w:val="24"/>
+      <w:szCs w:val="24"/>
+      <w:lang w:val="pt-BR" w:eastAsia="pt-BR"/>
+    </w:rPr>
+  </w:style>
+  <w:style w:type="character" w:customStyle="1" w:styleId="str">
+    <w:name w:val="str"/>
+    <w:basedOn w:val="DefaultParagraphFont"/>
+    <w:rsid w:val="00247091"/>
+  </w:style>
+  <w:style w:type="paragraph" w:customStyle="1" w:styleId="l3">
+    <w:name w:val="l3"/>
+    <w:basedOn w:val="Normal"/>
+    <w:rsid w:val="00247091"/>
+    <w:pPr>
+      <w:spacing w:before="100" w:beforeAutospacing="1" w:after="100" w:afterAutospacing="1" w:line="240" w:lineRule="auto"/>
+    </w:pPr>
+    <w:rPr>
+      <w:rFonts w:ascii="Times New Roman" w:eastAsia="Times New Roman" w:hAnsi="Times New Roman" w:cs="Times New Roman"/>
+      <w:sz w:val="24"/>
+      <w:szCs w:val="24"/>
+      <w:lang w:val="pt-BR" w:eastAsia="pt-BR"/>
+    </w:rPr>
+  </w:style>
+  <w:style w:type="paragraph" w:customStyle="1" w:styleId="l4">
+    <w:name w:val="l4"/>
+    <w:basedOn w:val="Normal"/>
+    <w:rsid w:val="00247091"/>
+    <w:pPr>
+      <w:spacing w:before="100" w:beforeAutospacing="1" w:after="100" w:afterAutospacing="1" w:line="240" w:lineRule="auto"/>
+    </w:pPr>
+    <w:rPr>
+      <w:rFonts w:ascii="Times New Roman" w:eastAsia="Times New Roman" w:hAnsi="Times New Roman" w:cs="Times New Roman"/>
+      <w:sz w:val="24"/>
+      <w:szCs w:val="24"/>
+      <w:lang w:val="pt-BR" w:eastAsia="pt-BR"/>
+    </w:rPr>
+  </w:style>
+  <w:style w:type="paragraph" w:customStyle="1" w:styleId="l5">
+    <w:name w:val="l5"/>
+    <w:basedOn w:val="Normal"/>
+    <w:rsid w:val="00247091"/>
+    <w:pPr>
+      <w:spacing w:before="100" w:beforeAutospacing="1" w:after="100" w:afterAutospacing="1" w:line="240" w:lineRule="auto"/>
+    </w:pPr>
+    <w:rPr>
+      <w:rFonts w:ascii="Times New Roman" w:eastAsia="Times New Roman" w:hAnsi="Times New Roman" w:cs="Times New Roman"/>
+      <w:sz w:val="24"/>
+      <w:szCs w:val="24"/>
+      <w:lang w:val="pt-BR" w:eastAsia="pt-BR"/>
+    </w:rPr>
+  </w:style>
+  <w:style w:type="paragraph" w:customStyle="1" w:styleId="l6">
+    <w:name w:val="l6"/>
+    <w:basedOn w:val="Normal"/>
+    <w:rsid w:val="00247091"/>
+    <w:pPr>
+      <w:spacing w:before="100" w:beforeAutospacing="1" w:after="100" w:afterAutospacing="1" w:line="240" w:lineRule="auto"/>
+    </w:pPr>
+    <w:rPr>
+      <w:rFonts w:ascii="Times New Roman" w:eastAsia="Times New Roman" w:hAnsi="Times New Roman" w:cs="Times New Roman"/>
+      <w:sz w:val="24"/>
+      <w:szCs w:val="24"/>
+      <w:lang w:val="pt-BR" w:eastAsia="pt-BR"/>
+    </w:rPr>
+  </w:style>
 </w:styles>
 </file>
 

</xml_diff>

<commit_message>
Correções sutis no código geral
Persistem todos os erros anteriores
</commit_message>
<xml_diff>
--- a/Anotações.docx
+++ b/Anotações.docx
@@ -1212,6 +1212,857 @@
           <w:lang w:val="pt-BR"/>
         </w:rPr>
         <w:t>Revisar carrinho</w:t>
+      </w:r>
+    </w:p>
+    <w:p>
+      <w:pPr>
+        <w:pStyle w:val="NoSpacing"/>
+        <w:jc w:val="both"/>
+        <w:rPr>
+          <w:b/>
+          <w:bCs/>
+          <w:color w:val="FF0000"/>
+          <w:lang w:val="pt-BR"/>
+        </w:rPr>
+      </w:pPr>
+    </w:p>
+    <w:p>
+      <w:pPr>
+        <w:pStyle w:val="NoSpacing"/>
+        <w:jc w:val="both"/>
+        <w:rPr>
+          <w:b/>
+          <w:bCs/>
+          <w:lang w:val="pt-BR"/>
+        </w:rPr>
+      </w:pPr>
+      <w:r>
+        <w:rPr>
+          <w:b/>
+          <w:bCs/>
+          <w:lang w:val="pt-BR"/>
+        </w:rPr>
+        <w:t>10/12/2020</w:t>
+      </w:r>
+    </w:p>
+    <w:p>
+      <w:pPr>
+        <w:pStyle w:val="NoSpacing"/>
+        <w:jc w:val="both"/>
+        <w:rPr>
+          <w:b/>
+          <w:bCs/>
+          <w:color w:val="FF0000"/>
+          <w:lang w:val="pt-BR"/>
+        </w:rPr>
+      </w:pPr>
+    </w:p>
+    <w:p>
+      <w:pPr>
+        <w:pStyle w:val="NoSpacing"/>
+        <w:jc w:val="both"/>
+        <w:rPr>
+          <w:lang w:val="pt-BR"/>
+        </w:rPr>
+      </w:pPr>
+      <w:r>
+        <w:rPr>
+          <w:lang w:val="pt-BR"/>
+        </w:rPr>
+        <w:t>Aula 124</w:t>
+      </w:r>
+    </w:p>
+    <w:p>
+      <w:pPr>
+        <w:pStyle w:val="NoSpacing"/>
+        <w:jc w:val="both"/>
+        <w:rPr>
+          <w:lang w:val="pt-BR"/>
+        </w:rPr>
+      </w:pPr>
+      <w:r>
+        <w:rPr>
+          <w:lang w:val="pt-BR"/>
+        </w:rPr>
+        <w:t xml:space="preserve">Salva o endereço de </w:t>
+      </w:r>
+      <w:proofErr w:type="spellStart"/>
+      <w:r>
+        <w:rPr>
+          <w:lang w:val="pt-BR"/>
+        </w:rPr>
+        <w:t>desdistrict</w:t>
+      </w:r>
+      <w:proofErr w:type="spellEnd"/>
+      <w:r>
+        <w:rPr>
+          <w:lang w:val="pt-BR"/>
+        </w:rPr>
+        <w:t xml:space="preserve"> com o UTF-8 correto, </w:t>
+      </w:r>
+      <w:proofErr w:type="gramStart"/>
+      <w:r>
+        <w:rPr>
+          <w:lang w:val="pt-BR"/>
+        </w:rPr>
+        <w:t>os demais campo</w:t>
+      </w:r>
+      <w:proofErr w:type="gramEnd"/>
+      <w:r>
+        <w:rPr>
+          <w:lang w:val="pt-BR"/>
+        </w:rPr>
+        <w:t xml:space="preserve"> não.</w:t>
+      </w:r>
+    </w:p>
+    <w:p>
+      <w:pPr>
+        <w:pStyle w:val="NoSpacing"/>
+        <w:jc w:val="both"/>
+        <w:rPr>
+          <w:lang w:val="pt-BR"/>
+        </w:rPr>
+      </w:pPr>
+    </w:p>
+    <w:p>
+      <w:pPr>
+        <w:pStyle w:val="NoSpacing"/>
+        <w:jc w:val="both"/>
+        <w:rPr>
+          <w:lang w:val="pt-BR"/>
+        </w:rPr>
+      </w:pPr>
+      <w:r>
+        <w:rPr>
+          <w:lang w:val="pt-BR"/>
+        </w:rPr>
+        <w:t xml:space="preserve">Pausa em 21:00 com erro de não conseguir carregar campo do boleto na página </w:t>
+      </w:r>
+      <w:proofErr w:type="spellStart"/>
+      <w:r>
+        <w:rPr>
+          <w:lang w:val="pt-BR"/>
+        </w:rPr>
+        <w:t>order</w:t>
+      </w:r>
+      <w:proofErr w:type="spellEnd"/>
+      <w:r>
+        <w:rPr>
+          <w:lang w:val="pt-BR"/>
+        </w:rPr>
+        <w:t>.</w:t>
+      </w:r>
+    </w:p>
+    <w:p>
+      <w:pPr>
+        <w:pStyle w:val="NoSpacing"/>
+        <w:jc w:val="both"/>
+        <w:rPr>
+          <w:lang w:val="pt-BR"/>
+        </w:rPr>
+      </w:pPr>
+    </w:p>
+    <w:p>
+      <w:pPr>
+        <w:pStyle w:val="NoSpacing"/>
+        <w:jc w:val="both"/>
+        <w:rPr>
+          <w:lang w:val="pt-BR"/>
+        </w:rPr>
+      </w:pPr>
+    </w:p>
+    <w:p>
+      <w:pPr>
+        <w:pStyle w:val="NoSpacing"/>
+        <w:jc w:val="both"/>
+        <w:rPr>
+          <w:lang w:val="pt-BR"/>
+        </w:rPr>
+      </w:pPr>
+    </w:p>
+    <w:p>
+      <w:pPr>
+        <w:pStyle w:val="NoSpacing"/>
+        <w:jc w:val="both"/>
+        <w:rPr>
+          <w:b/>
+          <w:bCs/>
+          <w:lang w:val="pt-BR"/>
+        </w:rPr>
+      </w:pPr>
+      <w:r>
+        <w:rPr>
+          <w:b/>
+          <w:bCs/>
+          <w:lang w:val="pt-BR"/>
+        </w:rPr>
+        <w:lastRenderedPageBreak/>
+        <w:t>25/01/2021</w:t>
+      </w:r>
+    </w:p>
+    <w:p>
+      <w:pPr>
+        <w:pStyle w:val="NoSpacing"/>
+        <w:jc w:val="both"/>
+        <w:rPr>
+          <w:lang w:val="pt-BR"/>
+        </w:rPr>
+      </w:pPr>
+    </w:p>
+    <w:p>
+      <w:pPr>
+        <w:pStyle w:val="NoSpacing"/>
+        <w:jc w:val="both"/>
+        <w:rPr>
+          <w:color w:val="FF0000"/>
+          <w:lang w:val="pt-BR"/>
+        </w:rPr>
+      </w:pPr>
+      <w:r>
+        <w:rPr>
+          <w:lang w:val="pt-BR"/>
+        </w:rPr>
+        <w:t xml:space="preserve">Admin: </w:t>
+      </w:r>
+      <w:proofErr w:type="spellStart"/>
+      <w:r>
+        <w:rPr>
+          <w:color w:val="FF0000"/>
+          <w:lang w:val="pt-BR"/>
+        </w:rPr>
+        <w:t>otavio</w:t>
+      </w:r>
+      <w:proofErr w:type="spellEnd"/>
+    </w:p>
+    <w:p>
+      <w:pPr>
+        <w:pStyle w:val="NoSpacing"/>
+        <w:jc w:val="both"/>
+        <w:rPr>
+          <w:color w:val="FF0000"/>
+          <w:lang w:val="pt-BR"/>
+        </w:rPr>
+      </w:pPr>
+      <w:r>
+        <w:rPr>
+          <w:lang w:val="pt-BR"/>
+        </w:rPr>
+        <w:t xml:space="preserve">Senha: </w:t>
+      </w:r>
+      <w:r>
+        <w:rPr>
+          <w:color w:val="FF0000"/>
+          <w:lang w:val="pt-BR"/>
+        </w:rPr>
+        <w:t>123456</w:t>
+      </w:r>
+    </w:p>
+    <w:p>
+      <w:pPr>
+        <w:pStyle w:val="NoSpacing"/>
+        <w:jc w:val="both"/>
+        <w:rPr>
+          <w:lang w:val="pt-BR"/>
+        </w:rPr>
+      </w:pPr>
+    </w:p>
+    <w:p>
+      <w:pPr>
+        <w:pStyle w:val="NoSpacing"/>
+        <w:jc w:val="both"/>
+        <w:rPr>
+          <w:lang w:val="pt-BR"/>
+        </w:rPr>
+      </w:pPr>
+      <w:r>
+        <w:rPr>
+          <w:lang w:val="pt-BR"/>
+        </w:rPr>
+        <w:t xml:space="preserve">Usuário: </w:t>
+      </w:r>
+      <w:hyperlink r:id="rId5" w:history="1">
+        <w:r>
+          <w:rPr>
+            <w:rStyle w:val="Hyperlink"/>
+            <w:lang w:val="pt-BR"/>
+          </w:rPr>
+          <w:t>rifexbrasil@gmail.com</w:t>
+        </w:r>
+      </w:hyperlink>
+    </w:p>
+    <w:p>
+      <w:pPr>
+        <w:pStyle w:val="NoSpacing"/>
+        <w:jc w:val="both"/>
+        <w:rPr>
+          <w:b/>
+          <w:bCs/>
+          <w:lang w:val="pt-BR"/>
+        </w:rPr>
+      </w:pPr>
+      <w:r>
+        <w:rPr>
+          <w:lang w:val="pt-BR"/>
+        </w:rPr>
+        <w:t xml:space="preserve">Senha: </w:t>
+      </w:r>
+      <w:r>
+        <w:rPr>
+          <w:color w:val="FF0000"/>
+          <w:lang w:val="pt-BR"/>
+        </w:rPr>
+        <w:t>123456</w:t>
+      </w:r>
+    </w:p>
+    <w:p>
+      <w:pPr>
+        <w:pStyle w:val="NoSpacing"/>
+        <w:jc w:val="both"/>
+        <w:rPr>
+          <w:lang w:val="pt-BR"/>
+        </w:rPr>
+      </w:pPr>
+    </w:p>
+    <w:p>
+      <w:pPr>
+        <w:pStyle w:val="NoSpacing"/>
+        <w:jc w:val="both"/>
+        <w:rPr>
+          <w:lang w:val="pt-BR"/>
+        </w:rPr>
+      </w:pPr>
+      <w:r>
+        <w:rPr>
+          <w:lang w:val="pt-BR"/>
+        </w:rPr>
+        <w:t xml:space="preserve">Backup </w:t>
+      </w:r>
+      <w:proofErr w:type="spellStart"/>
+      <w:r>
+        <w:rPr>
+          <w:lang w:val="pt-BR"/>
+        </w:rPr>
+        <w:t>StorageProcedure</w:t>
+      </w:r>
+      <w:proofErr w:type="spellEnd"/>
+      <w:r>
+        <w:rPr>
+          <w:lang w:val="pt-BR"/>
+        </w:rPr>
+        <w:t xml:space="preserve"> </w:t>
+      </w:r>
+      <w:proofErr w:type="spellStart"/>
+      <w:r>
+        <w:rPr>
+          <w:lang w:val="pt-BR"/>
+        </w:rPr>
+        <w:t>sp_addresses_save</w:t>
+      </w:r>
+      <w:proofErr w:type="spellEnd"/>
+    </w:p>
+    <w:p>
+      <w:pPr>
+        <w:pStyle w:val="NoSpacing"/>
+        <w:jc w:val="both"/>
+        <w:rPr>
+          <w:lang w:val="pt-BR"/>
+        </w:rPr>
+      </w:pPr>
+    </w:p>
+    <w:p>
+      <w:pPr>
+        <w:pStyle w:val="NoSpacing"/>
+        <w:jc w:val="both"/>
+      </w:pPr>
+      <w:r>
+        <w:t>CREATE DEFINER=`root`@`localhost` PROCEDURE `sp_addresses_save</w:t>
+      </w:r>
+      <w:proofErr w:type="gramStart"/>
+      <w:r>
+        <w:t>`(</w:t>
+      </w:r>
+      <w:proofErr w:type="gramEnd"/>
+    </w:p>
+    <w:p>
+      <w:pPr>
+        <w:pStyle w:val="NoSpacing"/>
+        <w:jc w:val="both"/>
+      </w:pPr>
+      <w:r>
+        <w:t xml:space="preserve">pidaddress </w:t>
+      </w:r>
+      <w:proofErr w:type="gramStart"/>
+      <w:r>
+        <w:t>int(</w:t>
+      </w:r>
+      <w:proofErr w:type="gramEnd"/>
+      <w:r>
+        <w:t xml:space="preserve">11), </w:t>
+      </w:r>
+    </w:p>
+    <w:p>
+      <w:pPr>
+        <w:pStyle w:val="NoSpacing"/>
+        <w:jc w:val="both"/>
+      </w:pPr>
+      <w:r>
+        <w:t xml:space="preserve">pidperson </w:t>
+      </w:r>
+      <w:proofErr w:type="gramStart"/>
+      <w:r>
+        <w:t>int(</w:t>
+      </w:r>
+      <w:proofErr w:type="gramEnd"/>
+      <w:r>
+        <w:t>11),</w:t>
+      </w:r>
+    </w:p>
+    <w:p>
+      <w:pPr>
+        <w:pStyle w:val="NoSpacing"/>
+        <w:jc w:val="both"/>
+      </w:pPr>
+      <w:r>
+        <w:t xml:space="preserve">pdesaddress </w:t>
+      </w:r>
+      <w:proofErr w:type="gramStart"/>
+      <w:r>
+        <w:t>varchar(</w:t>
+      </w:r>
+      <w:proofErr w:type="gramEnd"/>
+      <w:r>
+        <w:t>128),</w:t>
+      </w:r>
+    </w:p>
+    <w:p>
+      <w:pPr>
+        <w:pStyle w:val="NoSpacing"/>
+        <w:jc w:val="both"/>
+      </w:pPr>
+      <w:r>
+        <w:t xml:space="preserve">pdesnumber </w:t>
+      </w:r>
+      <w:proofErr w:type="gramStart"/>
+      <w:r>
+        <w:t>varchar(</w:t>
+      </w:r>
+      <w:proofErr w:type="gramEnd"/>
+      <w:r>
+        <w:t>16),</w:t>
+      </w:r>
+    </w:p>
+    <w:p>
+      <w:pPr>
+        <w:pStyle w:val="NoSpacing"/>
+        <w:jc w:val="both"/>
+      </w:pPr>
+      <w:r>
+        <w:t xml:space="preserve">pdescomplement </w:t>
+      </w:r>
+      <w:proofErr w:type="gramStart"/>
+      <w:r>
+        <w:t>varchar(</w:t>
+      </w:r>
+      <w:proofErr w:type="gramEnd"/>
+      <w:r>
+        <w:t>32),</w:t>
+      </w:r>
+    </w:p>
+    <w:p>
+      <w:pPr>
+        <w:pStyle w:val="NoSpacing"/>
+        <w:jc w:val="both"/>
+      </w:pPr>
+      <w:r>
+        <w:t xml:space="preserve">pdescity </w:t>
+      </w:r>
+      <w:proofErr w:type="gramStart"/>
+      <w:r>
+        <w:t>varchar(</w:t>
+      </w:r>
+      <w:proofErr w:type="gramEnd"/>
+      <w:r>
+        <w:t>32),</w:t>
+      </w:r>
+    </w:p>
+    <w:p>
+      <w:pPr>
+        <w:pStyle w:val="NoSpacing"/>
+        <w:jc w:val="both"/>
+      </w:pPr>
+      <w:r>
+        <w:t xml:space="preserve">pdesstate </w:t>
+      </w:r>
+      <w:proofErr w:type="gramStart"/>
+      <w:r>
+        <w:t>varchar(</w:t>
+      </w:r>
+      <w:proofErr w:type="gramEnd"/>
+      <w:r>
+        <w:t>32),</w:t>
+      </w:r>
+    </w:p>
+    <w:p>
+      <w:pPr>
+        <w:pStyle w:val="NoSpacing"/>
+        <w:jc w:val="both"/>
+      </w:pPr>
+      <w:r>
+        <w:t xml:space="preserve">pdescountry </w:t>
+      </w:r>
+      <w:proofErr w:type="gramStart"/>
+      <w:r>
+        <w:t>varchar(</w:t>
+      </w:r>
+      <w:proofErr w:type="gramEnd"/>
+      <w:r>
+        <w:t>32),</w:t>
+      </w:r>
+    </w:p>
+    <w:p>
+      <w:pPr>
+        <w:pStyle w:val="NoSpacing"/>
+        <w:jc w:val="both"/>
+      </w:pPr>
+      <w:r>
+        <w:t xml:space="preserve">pdeszipcode </w:t>
+      </w:r>
+      <w:proofErr w:type="gramStart"/>
+      <w:r>
+        <w:t>char(</w:t>
+      </w:r>
+      <w:proofErr w:type="gramEnd"/>
+      <w:r>
+        <w:t>8),</w:t>
+      </w:r>
+    </w:p>
+    <w:p>
+      <w:pPr>
+        <w:pStyle w:val="NoSpacing"/>
+        <w:jc w:val="both"/>
+      </w:pPr>
+      <w:r>
+        <w:t xml:space="preserve">pdesdistrict </w:t>
+      </w:r>
+      <w:proofErr w:type="gramStart"/>
+      <w:r>
+        <w:t>varchar(</w:t>
+      </w:r>
+      <w:proofErr w:type="gramEnd"/>
+      <w:r>
+        <w:t>32)</w:t>
+      </w:r>
+    </w:p>
+    <w:p>
+      <w:pPr>
+        <w:pStyle w:val="NoSpacing"/>
+        <w:jc w:val="both"/>
+      </w:pPr>
+      <w:r>
+        <w:t>)</w:t>
+      </w:r>
+    </w:p>
+    <w:p>
+      <w:pPr>
+        <w:pStyle w:val="NoSpacing"/>
+        <w:jc w:val="both"/>
+      </w:pPr>
+      <w:r>
+        <w:t>BEGIN</w:t>
+      </w:r>
+    </w:p>
+    <w:p>
+      <w:pPr>
+        <w:pStyle w:val="NoSpacing"/>
+        <w:jc w:val="both"/>
+      </w:pPr>
+    </w:p>
+    <w:p>
+      <w:pPr>
+        <w:pStyle w:val="NoSpacing"/>
+        <w:jc w:val="both"/>
+      </w:pPr>
+      <w:r>
+        <w:tab/>
+        <w:t>IF pidaddress &gt; 0 THEN</w:t>
+      </w:r>
+    </w:p>
+    <w:p>
+      <w:pPr>
+        <w:pStyle w:val="NoSpacing"/>
+        <w:jc w:val="both"/>
+      </w:pPr>
+      <w:r>
+        <w:tab/>
+      </w:r>
+      <w:r>
+        <w:tab/>
+      </w:r>
+    </w:p>
+    <w:p>
+      <w:pPr>
+        <w:pStyle w:val="NoSpacing"/>
+        <w:jc w:val="both"/>
+      </w:pPr>
+      <w:r>
+        <w:tab/>
+      </w:r>
+      <w:r>
+        <w:tab/>
+        <w:t>UPDATE tb_addresses</w:t>
+      </w:r>
+    </w:p>
+    <w:p>
+      <w:pPr>
+        <w:pStyle w:val="NoSpacing"/>
+        <w:jc w:val="both"/>
+      </w:pPr>
+      <w:r>
+        <w:t xml:space="preserve">        SET</w:t>
+      </w:r>
+    </w:p>
+    <w:p>
+      <w:pPr>
+        <w:pStyle w:val="NoSpacing"/>
+        <w:jc w:val="both"/>
+      </w:pPr>
+      <w:r>
+        <w:tab/>
+      </w:r>
+      <w:r>
+        <w:tab/>
+      </w:r>
+      <w:r>
+        <w:tab/>
+        <w:t>idperson = pidperson,</w:t>
+      </w:r>
+    </w:p>
+    <w:p>
+      <w:pPr>
+        <w:pStyle w:val="NoSpacing"/>
+        <w:jc w:val="both"/>
+      </w:pPr>
+      <w:r>
+        <w:t xml:space="preserve">            desaddress = pdesaddress,</w:t>
+      </w:r>
+    </w:p>
+    <w:p>
+      <w:pPr>
+        <w:pStyle w:val="NoSpacing"/>
+        <w:jc w:val="both"/>
+      </w:pPr>
+      <w:r>
+        <w:t xml:space="preserve">            desnumber = pdesnumber,</w:t>
+      </w:r>
+    </w:p>
+    <w:p>
+      <w:pPr>
+        <w:pStyle w:val="NoSpacing"/>
+        <w:jc w:val="both"/>
+      </w:pPr>
+      <w:r>
+        <w:t xml:space="preserve">            descomplement = pdescomplement,</w:t>
+      </w:r>
+    </w:p>
+    <w:p>
+      <w:pPr>
+        <w:pStyle w:val="NoSpacing"/>
+        <w:jc w:val="both"/>
+      </w:pPr>
+      <w:r>
+        <w:t xml:space="preserve">            descity = pdescity,</w:t>
+      </w:r>
+    </w:p>
+    <w:p>
+      <w:pPr>
+        <w:pStyle w:val="NoSpacing"/>
+        <w:jc w:val="both"/>
+      </w:pPr>
+      <w:r>
+        <w:t xml:space="preserve">            desstate = pdesstate,</w:t>
+      </w:r>
+    </w:p>
+    <w:p>
+      <w:pPr>
+        <w:pStyle w:val="NoSpacing"/>
+        <w:jc w:val="both"/>
+      </w:pPr>
+      <w:r>
+        <w:t xml:space="preserve">            descountry = pdescountry,</w:t>
+      </w:r>
+    </w:p>
+    <w:p>
+      <w:pPr>
+        <w:pStyle w:val="NoSpacing"/>
+        <w:jc w:val="both"/>
+      </w:pPr>
+      <w:r>
+        <w:t xml:space="preserve">            deszipcode = pdeszipcode, </w:t>
+      </w:r>
+    </w:p>
+    <w:p>
+      <w:pPr>
+        <w:pStyle w:val="NoSpacing"/>
+        <w:jc w:val="both"/>
+      </w:pPr>
+      <w:r>
+        <w:t xml:space="preserve">            desdistrict = pdesdistrict</w:t>
+      </w:r>
+    </w:p>
+    <w:p>
+      <w:pPr>
+        <w:pStyle w:val="NoSpacing"/>
+        <w:jc w:val="both"/>
+      </w:pPr>
+      <w:r>
+        <w:tab/>
+      </w:r>
+      <w:r>
+        <w:tab/>
+        <w:t>WHERE idaddress = pidaddress;</w:t>
+      </w:r>
+    </w:p>
+    <w:p>
+      <w:pPr>
+        <w:pStyle w:val="NoSpacing"/>
+        <w:jc w:val="both"/>
+      </w:pPr>
+      <w:r>
+        <w:t xml:space="preserve">        </w:t>
+      </w:r>
+    </w:p>
+    <w:p>
+      <w:pPr>
+        <w:pStyle w:val="NoSpacing"/>
+        <w:jc w:val="both"/>
+      </w:pPr>
+      <w:r>
+        <w:t xml:space="preserve">    ELSE</w:t>
+      </w:r>
+    </w:p>
+    <w:p>
+      <w:pPr>
+        <w:pStyle w:val="NoSpacing"/>
+        <w:jc w:val="both"/>
+      </w:pPr>
+      <w:r>
+        <w:tab/>
+      </w:r>
+      <w:r>
+        <w:tab/>
+      </w:r>
+    </w:p>
+    <w:p>
+      <w:pPr>
+        <w:pStyle w:val="NoSpacing"/>
+        <w:jc w:val="both"/>
+      </w:pPr>
+      <w:r>
+        <w:tab/>
+      </w:r>
+      <w:r>
+        <w:tab/>
+        <w:t>INSERT INTO tb_addresses (idperson, desaddress, desnumber, descomplement, descity, desstate, descountry, deszipcode, desdistrict)</w:t>
+      </w:r>
+    </w:p>
+    <w:p>
+      <w:pPr>
+        <w:pStyle w:val="NoSpacing"/>
+        <w:jc w:val="both"/>
+      </w:pPr>
+      <w:r>
+        <w:t xml:space="preserve">        </w:t>
+      </w:r>
+      <w:proofErr w:type="gramStart"/>
+      <w:r>
+        <w:t>VALUES(</w:t>
+      </w:r>
+      <w:proofErr w:type="gramEnd"/>
+      <w:r>
+        <w:t>pidperson, pdesaddress, pdesnumber, pdescomplement, pdescity, pdesstate, pdescountry, pdeszipcode, pdesdistrict);</w:t>
+      </w:r>
+    </w:p>
+    <w:p>
+      <w:pPr>
+        <w:pStyle w:val="NoSpacing"/>
+        <w:jc w:val="both"/>
+      </w:pPr>
+      <w:r>
+        <w:t xml:space="preserve">        </w:t>
+      </w:r>
+    </w:p>
+    <w:p>
+      <w:pPr>
+        <w:pStyle w:val="NoSpacing"/>
+        <w:jc w:val="both"/>
+      </w:pPr>
+      <w:r>
+        <w:t xml:space="preserve">        SET pidaddress = LAST_INSERT_</w:t>
+      </w:r>
+      <w:proofErr w:type="gramStart"/>
+      <w:r>
+        <w:t>ID(</w:t>
+      </w:r>
+      <w:proofErr w:type="gramEnd"/>
+      <w:r>
+        <w:t>);</w:t>
+      </w:r>
+    </w:p>
+    <w:p>
+      <w:pPr>
+        <w:pStyle w:val="NoSpacing"/>
+        <w:jc w:val="both"/>
+      </w:pPr>
+      <w:r>
+        <w:t xml:space="preserve">        </w:t>
+      </w:r>
+    </w:p>
+    <w:p>
+      <w:pPr>
+        <w:pStyle w:val="NoSpacing"/>
+        <w:jc w:val="both"/>
+      </w:pPr>
+      <w:r>
+        <w:t xml:space="preserve">    END IF;</w:t>
+      </w:r>
+    </w:p>
+    <w:p>
+      <w:pPr>
+        <w:pStyle w:val="NoSpacing"/>
+        <w:jc w:val="both"/>
+      </w:pPr>
+      <w:r>
+        <w:t xml:space="preserve">    </w:t>
+      </w:r>
+    </w:p>
+    <w:p>
+      <w:pPr>
+        <w:pStyle w:val="NoSpacing"/>
+        <w:jc w:val="both"/>
+      </w:pPr>
+      <w:r>
+        <w:t xml:space="preserve">    SELECT * FROM tb_addresses WHERE idaddress = pidaddress;</w:t>
+      </w:r>
+    </w:p>
+    <w:p>
+      <w:pPr>
+        <w:pStyle w:val="NoSpacing"/>
+        <w:jc w:val="both"/>
+      </w:pPr>
+    </w:p>
+    <w:p>
+      <w:pPr>
+        <w:pStyle w:val="NoSpacing"/>
+        <w:jc w:val="both"/>
+        <w:rPr>
+          <w:lang w:val="pt-BR"/>
+        </w:rPr>
+      </w:pPr>
+      <w:r>
+        <w:rPr>
+          <w:lang w:val="pt-BR"/>
+        </w:rPr>
+        <w:t>END</w:t>
       </w:r>
     </w:p>
     <w:sectPr>
@@ -2134,6 +2985,29 @@
       <w:lang w:val="pt-BR" w:eastAsia="pt-BR"/>
     </w:rPr>
   </w:style>
+  <w:style w:type="character" w:styleId="Hyperlink">
+    <w:name w:val="Hyperlink"/>
+    <w:basedOn w:val="DefaultParagraphFont"/>
+    <w:uiPriority w:val="99"/>
+    <w:unhideWhenUsed/>
+    <w:rsid w:val="007864FE"/>
+    <w:rPr>
+      <w:color w:val="0563C1" w:themeColor="hyperlink"/>
+      <w:u w:val="single"/>
+    </w:rPr>
+  </w:style>
+  <w:style w:type="character" w:styleId="UnresolvedMention">
+    <w:name w:val="Unresolved Mention"/>
+    <w:basedOn w:val="DefaultParagraphFont"/>
+    <w:uiPriority w:val="99"/>
+    <w:semiHidden/>
+    <w:unhideWhenUsed/>
+    <w:rsid w:val="007864FE"/>
+    <w:rPr>
+      <w:color w:val="605E5C"/>
+      <w:shd w:val="clear" w:color="auto" w:fill="E1DFDD"/>
+    </w:rPr>
+  </w:style>
 </w:styles>
 </file>
 

</xml_diff>